<commit_message>
Razonamiento de los datos proporcionados por profiler
</commit_message>
<xml_diff>
--- a/Profiler.docx
+++ b/Profiler.docx
@@ -3,109 +3,24 @@
 <w:document xmlns:wpc="http://schemas.microsoft.com/office/word/2010/wordprocessingCanvas" xmlns:cx="http://schemas.microsoft.com/office/drawing/2014/chartex" xmlns:cx1="http://schemas.microsoft.com/office/drawing/2015/9/8/chartex" xmlns:cx2="http://schemas.microsoft.com/office/drawing/2015/10/21/chartex" xmlns:cx3="http://schemas.microsoft.com/office/drawing/2016/5/9/chartex" xmlns:cx4="http://schemas.microsoft.com/office/drawing/2016/5/10/chartex" xmlns:cx5="http://schemas.microsoft.com/office/drawing/2016/5/11/chartex" xmlns:cx6="http://schemas.microsoft.com/office/drawing/2016/5/12/chartex" xmlns:cx7="http://schemas.microsoft.com/office/drawing/2016/5/13/chartex" xmlns:cx8="http://schemas.microsoft.com/office/drawing/2016/5/14/chartex" xmlns:mc="http://schemas.openxmlformats.org/markup-compatibility/2006" xmlns:aink="http://schemas.microsoft.com/office/drawing/2016/ink" xmlns:am3d="http://schemas.microsoft.com/office/drawing/2017/model3d" xmlns:o="urn:schemas-microsoft-com:office:office" xmlns:r="http://schemas.openxmlformats.org/officeDocument/2006/relationships" xmlns:m="http://schemas.openxmlformats.org/officeDocument/2006/math" xmlns:v="urn:schemas-microsoft-com:vml" xmlns:wp14="http://schemas.microsoft.com/office/word/2010/wordprocessingDrawing" xmlns:wp="http://schemas.openxmlformats.org/drawingml/2006/wordprocessingDrawing" xmlns:w10="urn:schemas-microsoft-com:office:word" xmlns:w="http://schemas.openxmlformats.org/wordprocessingml/2006/main" xmlns:w14="http://schemas.microsoft.com/office/word/2010/wordml" xmlns:w15="http://schemas.microsoft.com/office/word/2012/wordml" xmlns:w16cid="http://schemas.microsoft.com/office/word/2016/wordml/cid" xmlns:w16se="http://schemas.microsoft.com/office/word/2015/wordml/symex" xmlns:wpg="http://schemas.microsoft.com/office/word/2010/wordprocessingGroup" xmlns:wpi="http://schemas.microsoft.com/office/word/2010/wordprocessingInk" xmlns:wne="http://schemas.microsoft.com/office/word/2006/wordml" xmlns:wps="http://schemas.microsoft.com/office/word/2010/wordprocessingShape" mc:Ignorable="w14 w15 w16se w16cid wp14">
   <w:body>
     <w:p>
-      <w:r>
+      <w:pPr>
+        <w:rPr>
+          <w:rFonts w:ascii="Century Gothic" w:hAnsi="Century Gothic"/>
+          <w:b/>
+          <w:bCs/>
+          <w:sz w:val="36"/>
+          <w:szCs w:val="36"/>
+        </w:rPr>
+      </w:pPr>
+      <w:r>
+        <w:rPr>
+          <w:rFonts w:ascii="Century Gothic" w:hAnsi="Century Gothic"/>
+          <w:b/>
+          <w:bCs/>
+          <w:sz w:val="36"/>
+          <w:szCs w:val="36"/>
+        </w:rPr>
         <w:t>Profiler</w:t>
-      </w:r>
-    </w:p>
-    <w:p>
-      <w:pPr>
-        <w:rPr>
-          <w:lang w:val="es-419"/>
-        </w:rPr>
-      </w:pPr>
-      <w:r>
-        <w:rPr>
-          <w:lang w:val="es-419"/>
-        </w:rPr>
-        <w:t xml:space="preserve">El </w:t>
-      </w:r>
-      <w:proofErr w:type="spellStart"/>
-      <w:r>
-        <w:rPr>
-          <w:lang w:val="es-419"/>
-        </w:rPr>
-        <w:t>profiler</w:t>
-      </w:r>
-      <w:proofErr w:type="spellEnd"/>
-      <w:r>
-        <w:rPr>
-          <w:lang w:val="es-419"/>
-        </w:rPr>
-        <w:t xml:space="preserve"> utilizado en la h</w:t>
-      </w:r>
-      <w:r>
-        <w:rPr>
-          <w:lang w:val="es-419"/>
-        </w:rPr>
-        <w:t xml:space="preserve">oja de trabajo fue </w:t>
-      </w:r>
-      <w:proofErr w:type="spellStart"/>
-      <w:r>
-        <w:rPr>
-          <w:lang w:val="es-419"/>
-        </w:rPr>
-        <w:t>JProfiler</w:t>
-      </w:r>
-      <w:proofErr w:type="spellEnd"/>
-      <w:r>
-        <w:rPr>
-          <w:lang w:val="es-419"/>
-        </w:rPr>
-        <w:t xml:space="preserve">. Para poder usarlo primero descargué de internet la aplicación de </w:t>
-      </w:r>
-      <w:proofErr w:type="spellStart"/>
-      <w:r>
-        <w:rPr>
-          <w:lang w:val="es-419"/>
-        </w:rPr>
-        <w:t>JProfiler</w:t>
-      </w:r>
-      <w:proofErr w:type="spellEnd"/>
-      <w:r>
-        <w:rPr>
-          <w:lang w:val="es-419"/>
-        </w:rPr>
-        <w:t xml:space="preserve">, seguidamente en el IDE que se está utilizando (en este caso IntelliJ) se descargó el configurador de </w:t>
-      </w:r>
-      <w:proofErr w:type="spellStart"/>
-      <w:r>
-        <w:rPr>
-          <w:lang w:val="es-419"/>
-        </w:rPr>
-        <w:t>JProfiler</w:t>
-      </w:r>
-      <w:proofErr w:type="spellEnd"/>
-      <w:r>
-        <w:rPr>
-          <w:lang w:val="es-419"/>
-        </w:rPr>
-        <w:t xml:space="preserve"> para que se pudiera conectar a la aplicación y poder observar las gráficas y el tiempo que tarda un algoritmo en ser ejecutado. </w:t>
-      </w:r>
-    </w:p>
-    <w:p>
-      <w:pPr>
-        <w:rPr>
-          <w:lang w:val="es-419"/>
-        </w:rPr>
-      </w:pPr>
-      <w:r>
-        <w:rPr>
-          <w:lang w:val="es-419"/>
-        </w:rPr>
-        <w:t>Cuando ya se instalo el configurador en IntelliJ, apareció un nuevo ícono, el cual permitió que al presionarlo ejecutara el código y se pudiera observar el tiempo que toma realizar cada algoritmo.</w:t>
-      </w:r>
-    </w:p>
-    <w:p>
-      <w:pPr>
-        <w:rPr>
-          <w:lang w:val="es-419"/>
-        </w:rPr>
-      </w:pPr>
-      <w:r>
-        <w:rPr>
-          <w:lang w:val="es-419"/>
-        </w:rPr>
-        <w:t>Los resultados obtenidos se adjuntan en un archivo de Excel llama resultados.</w:t>
       </w:r>
       <w:bookmarkStart w:id="0" w:name="_GoBack"/>
       <w:bookmarkEnd w:id="0"/>
@@ -113,16 +28,715 @@
     <w:p>
       <w:pPr>
         <w:rPr>
-          <w:lang w:val="es-419"/>
-        </w:rPr>
-      </w:pPr>
+          <w:rFonts w:ascii="Century Gothic" w:hAnsi="Century Gothic"/>
+          <w:lang w:val="es-419"/>
+        </w:rPr>
+      </w:pPr>
+      <w:r>
+        <w:rPr>
+          <w:rFonts w:ascii="Century Gothic" w:hAnsi="Century Gothic"/>
+          <w:lang w:val="es-419"/>
+        </w:rPr>
+        <w:t xml:space="preserve">El </w:t>
+      </w:r>
+      <w:proofErr w:type="spellStart"/>
+      <w:r>
+        <w:rPr>
+          <w:rFonts w:ascii="Century Gothic" w:hAnsi="Century Gothic"/>
+          <w:lang w:val="es-419"/>
+        </w:rPr>
+        <w:t>profiler</w:t>
+      </w:r>
+      <w:proofErr w:type="spellEnd"/>
+      <w:r>
+        <w:rPr>
+          <w:rFonts w:ascii="Century Gothic" w:hAnsi="Century Gothic"/>
+          <w:lang w:val="es-419"/>
+        </w:rPr>
+        <w:t xml:space="preserve"> utilizado en la hoja de trabajo fue </w:t>
+      </w:r>
+      <w:proofErr w:type="spellStart"/>
+      <w:r>
+        <w:rPr>
+          <w:rFonts w:ascii="Century Gothic" w:hAnsi="Century Gothic"/>
+          <w:lang w:val="es-419"/>
+        </w:rPr>
+        <w:t>JProfiler</w:t>
+      </w:r>
+      <w:proofErr w:type="spellEnd"/>
+      <w:r>
+        <w:rPr>
+          <w:rFonts w:ascii="Century Gothic" w:hAnsi="Century Gothic"/>
+          <w:lang w:val="es-419"/>
+        </w:rPr>
+        <w:t xml:space="preserve">. Para poder usarlo primero descargué de internet la aplicación de </w:t>
+      </w:r>
+      <w:proofErr w:type="spellStart"/>
+      <w:r>
+        <w:rPr>
+          <w:rFonts w:ascii="Century Gothic" w:hAnsi="Century Gothic"/>
+          <w:lang w:val="es-419"/>
+        </w:rPr>
+        <w:t>JProfiler</w:t>
+      </w:r>
+      <w:proofErr w:type="spellEnd"/>
+      <w:r>
+        <w:rPr>
+          <w:rFonts w:ascii="Century Gothic" w:hAnsi="Century Gothic"/>
+          <w:lang w:val="es-419"/>
+        </w:rPr>
+        <w:t xml:space="preserve">, seguidamente en el IDE que se está utilizando (en este caso IntelliJ) se descargó el configurador de </w:t>
+      </w:r>
+      <w:proofErr w:type="spellStart"/>
+      <w:r>
+        <w:rPr>
+          <w:rFonts w:ascii="Century Gothic" w:hAnsi="Century Gothic"/>
+          <w:lang w:val="es-419"/>
+        </w:rPr>
+        <w:t>JProfiler</w:t>
+      </w:r>
+      <w:proofErr w:type="spellEnd"/>
+      <w:r>
+        <w:rPr>
+          <w:rFonts w:ascii="Century Gothic" w:hAnsi="Century Gothic"/>
+          <w:lang w:val="es-419"/>
+        </w:rPr>
+        <w:t xml:space="preserve"> para que se pudiera conectar a la aplicación y poder observar las gráficas y el tiempo que tarda un algoritmo en ser ejecutado. </w:t>
+      </w:r>
     </w:p>
     <w:p>
-      <w:r>
+      <w:pPr>
+        <w:rPr>
+          <w:rFonts w:ascii="Century Gothic" w:hAnsi="Century Gothic"/>
+          <w:lang w:val="es-419"/>
+        </w:rPr>
+      </w:pPr>
+      <w:r>
+        <w:rPr>
+          <w:rFonts w:ascii="Century Gothic" w:hAnsi="Century Gothic"/>
+          <w:lang w:val="es-419"/>
+        </w:rPr>
+        <w:t>Cuando ya se instalo el configurador en IntelliJ, apareció un nuevo ícono, el cual permitió que al presionarlo ejecutara el código y se pudiera observar el tiempo que toma realizar cada algoritmo.</w:t>
+      </w:r>
+    </w:p>
+    <w:p>
+      <w:pPr>
+        <w:rPr>
+          <w:rFonts w:ascii="Century Gothic" w:hAnsi="Century Gothic"/>
+        </w:rPr>
+      </w:pPr>
+      <w:r>
+        <w:rPr>
+          <w:rFonts w:ascii="Century Gothic" w:hAnsi="Century Gothic"/>
+          <w:lang w:val="es-419"/>
+        </w:rPr>
+        <w:t>Los resultados obtenidos se adjuntan en un archivo de Excel llama resultados.</w:t>
+      </w:r>
+    </w:p>
+    <w:p>
+      <w:pPr>
+        <w:rPr>
+          <w:rFonts w:ascii="Century Gothic" w:hAnsi="Century Gothic"/>
+          <w:b/>
+          <w:bCs/>
+          <w:lang w:val="es-419"/>
+        </w:rPr>
+      </w:pPr>
+      <w:proofErr w:type="spellStart"/>
+      <w:r>
+        <w:rPr>
+          <w:rFonts w:ascii="Century Gothic" w:hAnsi="Century Gothic"/>
+          <w:b/>
+          <w:bCs/>
+        </w:rPr>
+        <w:t>Rendimiento</w:t>
+      </w:r>
+      <w:proofErr w:type="spellEnd"/>
+      <w:r>
+        <w:rPr>
+          <w:rFonts w:ascii="Century Gothic" w:hAnsi="Century Gothic"/>
+          <w:b/>
+          <w:bCs/>
+        </w:rPr>
+        <w:t xml:space="preserve"> </w:t>
+      </w:r>
+      <w:proofErr w:type="spellStart"/>
+      <w:r>
+        <w:rPr>
+          <w:rFonts w:ascii="Century Gothic" w:hAnsi="Century Gothic"/>
+          <w:b/>
+          <w:bCs/>
+        </w:rPr>
+        <w:t>te</w:t>
+      </w:r>
+      <w:r>
+        <w:rPr>
+          <w:rFonts w:ascii="Century Gothic" w:hAnsi="Century Gothic"/>
+          <w:b/>
+          <w:bCs/>
+          <w:lang w:val="es-419"/>
+        </w:rPr>
+        <w:t>órico</w:t>
+      </w:r>
+      <w:proofErr w:type="spellEnd"/>
+      <w:r>
+        <w:rPr>
+          <w:rFonts w:ascii="Century Gothic" w:hAnsi="Century Gothic"/>
+          <w:b/>
+          <w:bCs/>
+          <w:lang w:val="es-419"/>
+        </w:rPr>
+        <w:t xml:space="preserve"> esperado</w:t>
+      </w:r>
+    </w:p>
+    <w:p>
+      <w:pPr>
+        <w:pStyle w:val="ListParagraph"/>
+        <w:numPr>
+          <w:ilvl w:val="0"/>
+          <w:numId w:val="1"/>
+        </w:numPr>
+        <w:rPr>
+          <w:rFonts w:ascii="Century Gothic" w:hAnsi="Century Gothic"/>
+          <w:b/>
+          <w:bCs/>
+          <w:lang w:val="es-419"/>
+        </w:rPr>
+      </w:pPr>
+      <w:proofErr w:type="spellStart"/>
+      <w:r>
+        <w:rPr>
+          <w:rFonts w:ascii="Century Gothic" w:hAnsi="Century Gothic"/>
+          <w:b/>
+          <w:bCs/>
+          <w:lang w:val="es-419"/>
+        </w:rPr>
+        <w:t>InsertionSort</w:t>
+      </w:r>
+      <w:proofErr w:type="spellEnd"/>
+      <w:r>
+        <w:rPr>
+          <w:rFonts w:ascii="Century Gothic" w:hAnsi="Century Gothic"/>
+          <w:b/>
+          <w:bCs/>
+          <w:lang w:val="es-419"/>
+        </w:rPr>
+        <w:t xml:space="preserve"> = </w:t>
+      </w:r>
+      <w:hyperlink r:id="rId5" w:history="1">
+        <w:r>
+          <w:rPr>
+            <w:rStyle w:val="Hyperlink"/>
+            <w:rFonts w:ascii="Century Gothic" w:hAnsi="Century Gothic" w:cs="Arial"/>
+            <w:color w:val="0B0080"/>
+            <w:sz w:val="21"/>
+            <w:szCs w:val="21"/>
+            <w:shd w:val="clear" w:color="auto" w:fill="F8F9FA"/>
+          </w:rPr>
+          <w:t>O</w:t>
+        </w:r>
+      </w:hyperlink>
+      <w:r>
+        <w:rPr>
+          <w:rFonts w:ascii="Century Gothic" w:hAnsi="Century Gothic" w:cs="Arial"/>
+          <w:color w:val="222222"/>
+          <w:sz w:val="21"/>
+          <w:szCs w:val="21"/>
+          <w:shd w:val="clear" w:color="auto" w:fill="F8F9FA"/>
+        </w:rPr>
+        <w:t>(</w:t>
+      </w:r>
+      <w:r>
+        <w:rPr>
+          <w:rFonts w:ascii="Century Gothic" w:hAnsi="Century Gothic" w:cs="Arial"/>
+          <w:i/>
+          <w:iCs/>
+          <w:color w:val="222222"/>
+          <w:sz w:val="21"/>
+          <w:szCs w:val="21"/>
+          <w:shd w:val="clear" w:color="auto" w:fill="F8F9FA"/>
+        </w:rPr>
+        <w:t>n</w:t>
+      </w:r>
+      <w:r>
+        <w:rPr>
+          <w:rFonts w:ascii="Century Gothic" w:hAnsi="Century Gothic" w:cs="Arial"/>
+          <w:color w:val="222222"/>
+          <w:sz w:val="21"/>
+          <w:szCs w:val="21"/>
+          <w:shd w:val="clear" w:color="auto" w:fill="F8F9FA"/>
+        </w:rPr>
+        <w:t>²</w:t>
+      </w:r>
+      <w:r>
+        <w:rPr>
+          <w:rFonts w:ascii="Century Gothic" w:hAnsi="Century Gothic" w:cs="Arial"/>
+          <w:color w:val="222222"/>
+          <w:sz w:val="21"/>
+          <w:szCs w:val="21"/>
+          <w:shd w:val="clear" w:color="auto" w:fill="F8F9FA"/>
+        </w:rPr>
+        <w:t>)</w:t>
+      </w:r>
+    </w:p>
+    <w:p>
+      <w:pPr>
+        <w:pStyle w:val="ListParagraph"/>
+        <w:numPr>
+          <w:ilvl w:val="0"/>
+          <w:numId w:val="1"/>
+        </w:numPr>
+        <w:spacing w:before="240" w:after="240"/>
+        <w:rPr>
+          <w:rFonts w:ascii="Century Gothic" w:eastAsia="Times New Roman" w:hAnsi="Century Gothic" w:cs="Arial"/>
+          <w:color w:val="222222"/>
+          <w:sz w:val="21"/>
+          <w:szCs w:val="21"/>
+          <w:lang w:val="es-419"/>
+        </w:rPr>
+      </w:pPr>
+      <w:proofErr w:type="spellStart"/>
+      <w:r>
+        <w:rPr>
+          <w:rFonts w:ascii="Century Gothic" w:hAnsi="Century Gothic"/>
+          <w:b/>
+          <w:bCs/>
+          <w:lang w:val="es-419"/>
+        </w:rPr>
+        <w:t>MergeSort</w:t>
+      </w:r>
+      <w:proofErr w:type="spellEnd"/>
+      <w:r>
+        <w:rPr>
+          <w:rFonts w:ascii="Century Gothic" w:hAnsi="Century Gothic"/>
+          <w:b/>
+          <w:bCs/>
+          <w:lang w:val="es-419"/>
+        </w:rPr>
+        <w:t xml:space="preserve"> = </w:t>
+      </w:r>
+      <w:hyperlink r:id="rId6" w:tooltip="Cota superior asintótica" w:history="1">
+        <w:r>
+          <w:rPr>
+            <w:rFonts w:ascii="Century Gothic" w:eastAsia="Times New Roman" w:hAnsi="Century Gothic" w:cs="Arial"/>
+            <w:color w:val="0B0080"/>
+            <w:sz w:val="21"/>
+            <w:szCs w:val="21"/>
+            <w:u w:val="single"/>
+            <w:lang w:val="es-419"/>
+          </w:rPr>
+          <w:t>O</w:t>
+        </w:r>
+      </w:hyperlink>
+      <w:r>
+        <w:rPr>
+          <w:rFonts w:ascii="Century Gothic" w:eastAsia="Times New Roman" w:hAnsi="Century Gothic" w:cs="Arial"/>
+          <w:color w:val="222222"/>
+          <w:sz w:val="21"/>
+          <w:szCs w:val="21"/>
+          <w:lang w:val="es-419"/>
+        </w:rPr>
+        <w:t>(</w:t>
+      </w:r>
+      <w:r>
+        <w:rPr>
+          <w:rFonts w:ascii="Century Gothic" w:eastAsia="Times New Roman" w:hAnsi="Century Gothic" w:cs="Arial"/>
+          <w:i/>
+          <w:iCs/>
+          <w:color w:val="222222"/>
+          <w:sz w:val="21"/>
+          <w:szCs w:val="21"/>
+          <w:lang w:val="es-419"/>
+        </w:rPr>
+        <w:t>n</w:t>
+      </w:r>
+      <w:r>
+        <w:rPr>
+          <w:rFonts w:ascii="Century Gothic" w:eastAsia="Times New Roman" w:hAnsi="Century Gothic" w:cs="Arial"/>
+          <w:color w:val="222222"/>
+          <w:sz w:val="21"/>
+          <w:szCs w:val="21"/>
+          <w:lang w:val="es-419"/>
+        </w:rPr>
+        <w:t> log </w:t>
+      </w:r>
+      <w:r>
+        <w:rPr>
+          <w:rFonts w:ascii="Century Gothic" w:eastAsia="Times New Roman" w:hAnsi="Century Gothic" w:cs="Arial"/>
+          <w:i/>
+          <w:iCs/>
+          <w:color w:val="222222"/>
+          <w:sz w:val="21"/>
+          <w:szCs w:val="21"/>
+          <w:lang w:val="es-419"/>
+        </w:rPr>
+        <w:t>n</w:t>
+      </w:r>
+      <w:r>
+        <w:rPr>
+          <w:rFonts w:ascii="Century Gothic" w:eastAsia="Times New Roman" w:hAnsi="Century Gothic" w:cs="Arial"/>
+          <w:color w:val="222222"/>
+          <w:sz w:val="21"/>
+          <w:szCs w:val="21"/>
+          <w:lang w:val="es-419"/>
+        </w:rPr>
+        <w:t>)</w:t>
+      </w:r>
+    </w:p>
+    <w:p>
+      <w:pPr>
+        <w:pStyle w:val="ListParagraph"/>
+        <w:numPr>
+          <w:ilvl w:val="0"/>
+          <w:numId w:val="1"/>
+        </w:numPr>
+        <w:rPr>
+          <w:rFonts w:ascii="Century Gothic" w:hAnsi="Century Gothic"/>
+          <w:b/>
+          <w:bCs/>
+          <w:lang w:val="es-419"/>
+        </w:rPr>
+      </w:pPr>
+      <w:proofErr w:type="spellStart"/>
+      <w:r>
+        <w:rPr>
+          <w:rFonts w:ascii="Century Gothic" w:hAnsi="Century Gothic"/>
+          <w:b/>
+          <w:bCs/>
+          <w:lang w:val="es-419"/>
+        </w:rPr>
+        <w:t>RadixSort</w:t>
+      </w:r>
+      <w:proofErr w:type="spellEnd"/>
+      <w:r>
+        <w:rPr>
+          <w:rFonts w:ascii="Century Gothic" w:hAnsi="Century Gothic"/>
+          <w:b/>
+          <w:bCs/>
+          <w:lang w:val="es-419"/>
+        </w:rPr>
+        <w:t xml:space="preserve"> = </w:t>
+      </w:r>
+      <w:hyperlink r:id="rId7" w:tooltip="Cota superior asintótica" w:history="1">
+        <w:r>
+          <w:rPr>
+            <w:rStyle w:val="Hyperlink"/>
+            <w:rFonts w:ascii="Century Gothic" w:hAnsi="Century Gothic" w:cs="Arial"/>
+            <w:color w:val="0B0080"/>
+            <w:sz w:val="21"/>
+            <w:szCs w:val="21"/>
+            <w:u w:val="none"/>
+            <w:shd w:val="clear" w:color="auto" w:fill="F8F9FA"/>
+          </w:rPr>
+          <w:t>O</w:t>
+        </w:r>
+      </w:hyperlink>
+      <w:r>
+        <w:rPr>
+          <w:rFonts w:ascii="Century Gothic" w:hAnsi="Century Gothic" w:cs="Arial"/>
+          <w:color w:val="222222"/>
+          <w:sz w:val="21"/>
+          <w:szCs w:val="21"/>
+          <w:shd w:val="clear" w:color="auto" w:fill="F8F9FA"/>
+        </w:rPr>
+        <w:t>(</w:t>
+      </w:r>
+      <w:proofErr w:type="spellStart"/>
+      <w:r>
+        <w:rPr>
+          <w:rFonts w:ascii="Century Gothic" w:hAnsi="Century Gothic" w:cs="Arial"/>
+          <w:i/>
+          <w:iCs/>
+          <w:color w:val="222222"/>
+          <w:sz w:val="21"/>
+          <w:szCs w:val="21"/>
+          <w:shd w:val="clear" w:color="auto" w:fill="F8F9FA"/>
+        </w:rPr>
+        <w:t>nk</w:t>
+      </w:r>
+      <w:proofErr w:type="spellEnd"/>
+      <w:r>
+        <w:rPr>
+          <w:rFonts w:ascii="Century Gothic" w:hAnsi="Century Gothic" w:cs="Arial"/>
+          <w:color w:val="222222"/>
+          <w:sz w:val="21"/>
+          <w:szCs w:val="21"/>
+          <w:shd w:val="clear" w:color="auto" w:fill="F8F9FA"/>
+        </w:rPr>
+        <w:t>)</w:t>
+      </w:r>
+    </w:p>
+    <w:p>
+      <w:pPr>
+        <w:pStyle w:val="ListParagraph"/>
+        <w:numPr>
+          <w:ilvl w:val="0"/>
+          <w:numId w:val="1"/>
+        </w:numPr>
+        <w:rPr>
+          <w:rFonts w:ascii="Century Gothic" w:hAnsi="Century Gothic"/>
+          <w:b/>
+          <w:bCs/>
+          <w:lang w:val="es-419"/>
+        </w:rPr>
+      </w:pPr>
+      <w:proofErr w:type="spellStart"/>
+      <w:r>
+        <w:rPr>
+          <w:rFonts w:ascii="Century Gothic" w:hAnsi="Century Gothic"/>
+          <w:b/>
+          <w:bCs/>
+          <w:lang w:val="es-419"/>
+        </w:rPr>
+        <w:t>SelectioSort</w:t>
+      </w:r>
+      <w:proofErr w:type="spellEnd"/>
+      <w:r>
+        <w:rPr>
+          <w:rFonts w:ascii="Century Gothic" w:hAnsi="Century Gothic"/>
+          <w:b/>
+          <w:bCs/>
+          <w:lang w:val="es-419"/>
+        </w:rPr>
+        <w:t xml:space="preserve">= </w:t>
+      </w:r>
+      <w:hyperlink r:id="rId8" w:tooltip="Cota superior asintótica" w:history="1">
+        <w:r>
+          <w:rPr>
+            <w:rStyle w:val="Hyperlink"/>
+            <w:rFonts w:ascii="Century Gothic" w:hAnsi="Century Gothic" w:cs="Arial"/>
+            <w:color w:val="0B0080"/>
+            <w:sz w:val="21"/>
+            <w:szCs w:val="21"/>
+            <w:u w:val="none"/>
+            <w:shd w:val="clear" w:color="auto" w:fill="F8F9FA"/>
+          </w:rPr>
+          <w:t>O</w:t>
+        </w:r>
+      </w:hyperlink>
+      <w:r>
+        <w:rPr>
+          <w:rFonts w:ascii="Century Gothic" w:hAnsi="Century Gothic" w:cs="Arial"/>
+          <w:color w:val="222222"/>
+          <w:sz w:val="21"/>
+          <w:szCs w:val="21"/>
+          <w:shd w:val="clear" w:color="auto" w:fill="F8F9FA"/>
+        </w:rPr>
+        <w:t>(</w:t>
+      </w:r>
+      <w:r>
+        <w:rPr>
+          <w:rFonts w:ascii="Century Gothic" w:hAnsi="Century Gothic" w:cs="Arial"/>
+          <w:i/>
+          <w:iCs/>
+          <w:color w:val="222222"/>
+          <w:sz w:val="21"/>
+          <w:szCs w:val="21"/>
+          <w:shd w:val="clear" w:color="auto" w:fill="F8F9FA"/>
+        </w:rPr>
+        <w:t>n</w:t>
+      </w:r>
+      <w:r>
+        <w:rPr>
+          <w:rFonts w:ascii="Century Gothic" w:hAnsi="Century Gothic" w:cs="Arial"/>
+          <w:color w:val="222222"/>
+          <w:sz w:val="21"/>
+          <w:szCs w:val="21"/>
+          <w:shd w:val="clear" w:color="auto" w:fill="F8F9FA"/>
+        </w:rPr>
+        <w:t>²)</w:t>
+      </w:r>
+    </w:p>
+    <w:p>
+      <w:pPr>
+        <w:pStyle w:val="ListParagraph"/>
+        <w:numPr>
+          <w:ilvl w:val="0"/>
+          <w:numId w:val="1"/>
+        </w:numPr>
+        <w:spacing w:before="240" w:after="240"/>
+        <w:rPr>
+          <w:rFonts w:ascii="Century Gothic" w:eastAsia="Times New Roman" w:hAnsi="Century Gothic" w:cs="Arial"/>
+          <w:color w:val="222222"/>
+          <w:sz w:val="21"/>
+          <w:szCs w:val="21"/>
+          <w:lang w:val="es-419"/>
+        </w:rPr>
+      </w:pPr>
+      <w:proofErr w:type="spellStart"/>
+      <w:r>
+        <w:rPr>
+          <w:rFonts w:ascii="Century Gothic" w:hAnsi="Century Gothic"/>
+          <w:b/>
+          <w:bCs/>
+          <w:lang w:val="es-419"/>
+        </w:rPr>
+        <w:t>QuickSort</w:t>
+      </w:r>
+      <w:proofErr w:type="spellEnd"/>
+      <w:r>
+        <w:rPr>
+          <w:rFonts w:ascii="Century Gothic" w:hAnsi="Century Gothic"/>
+          <w:b/>
+          <w:bCs/>
+          <w:lang w:val="es-419"/>
+        </w:rPr>
+        <w:t xml:space="preserve"> = </w:t>
+      </w:r>
+      <w:r>
+        <w:rPr>
+          <w:rFonts w:ascii="Century Gothic" w:eastAsia="Times New Roman" w:hAnsi="Century Gothic" w:cs="Arial"/>
+          <w:color w:val="222222"/>
+          <w:sz w:val="21"/>
+          <w:szCs w:val="21"/>
+          <w:lang w:val="es-419"/>
+        </w:rPr>
+        <w:t>Promedio: </w:t>
+      </w:r>
+      <w:hyperlink r:id="rId9" w:tooltip="Cota superior asintótica" w:history="1">
+        <w:r>
+          <w:rPr>
+            <w:rFonts w:ascii="Century Gothic" w:eastAsia="Times New Roman" w:hAnsi="Century Gothic" w:cs="Arial"/>
+            <w:color w:val="0B0080"/>
+            <w:sz w:val="21"/>
+            <w:szCs w:val="21"/>
+            <w:u w:val="single"/>
+            <w:lang w:val="es-419"/>
+          </w:rPr>
+          <w:t>O</w:t>
+        </w:r>
+      </w:hyperlink>
+      <w:r>
+        <w:rPr>
+          <w:rFonts w:ascii="Century Gothic" w:eastAsia="Times New Roman" w:hAnsi="Century Gothic" w:cs="Arial"/>
+          <w:color w:val="222222"/>
+          <w:sz w:val="21"/>
+          <w:szCs w:val="21"/>
+          <w:lang w:val="es-419"/>
+        </w:rPr>
+        <w:t>(</w:t>
+      </w:r>
+      <w:r>
+        <w:rPr>
+          <w:rFonts w:ascii="Century Gothic" w:eastAsia="Times New Roman" w:hAnsi="Century Gothic" w:cs="Arial"/>
+          <w:i/>
+          <w:iCs/>
+          <w:color w:val="222222"/>
+          <w:sz w:val="21"/>
+          <w:szCs w:val="21"/>
+          <w:lang w:val="es-419"/>
+        </w:rPr>
+        <w:t>n</w:t>
+      </w:r>
+      <w:r>
+        <w:rPr>
+          <w:rFonts w:ascii="Century Gothic" w:eastAsia="Times New Roman" w:hAnsi="Century Gothic" w:cs="Arial"/>
+          <w:color w:val="222222"/>
+          <w:sz w:val="21"/>
+          <w:szCs w:val="21"/>
+          <w:lang w:val="es-419"/>
+        </w:rPr>
+        <w:t> log </w:t>
+      </w:r>
+      <w:r>
+        <w:rPr>
+          <w:rFonts w:ascii="Century Gothic" w:eastAsia="Times New Roman" w:hAnsi="Century Gothic" w:cs="Arial"/>
+          <w:i/>
+          <w:iCs/>
+          <w:color w:val="222222"/>
+          <w:sz w:val="21"/>
+          <w:szCs w:val="21"/>
+          <w:lang w:val="es-419"/>
+        </w:rPr>
+        <w:t>n</w:t>
+      </w:r>
+      <w:r>
+        <w:rPr>
+          <w:rFonts w:ascii="Century Gothic" w:eastAsia="Times New Roman" w:hAnsi="Century Gothic" w:cs="Arial"/>
+          <w:color w:val="222222"/>
+          <w:sz w:val="21"/>
+          <w:szCs w:val="21"/>
+          <w:lang w:val="es-419"/>
+        </w:rPr>
+        <w:t>),</w:t>
+      </w:r>
+      <w:r>
+        <w:rPr>
+          <w:rFonts w:ascii="Century Gothic" w:eastAsia="Times New Roman" w:hAnsi="Century Gothic" w:cs="Arial"/>
+          <w:color w:val="222222"/>
+          <w:sz w:val="21"/>
+          <w:szCs w:val="21"/>
+          <w:lang w:val="es-419"/>
+        </w:rPr>
+        <w:t xml:space="preserve"> </w:t>
+      </w:r>
+      <w:r>
+        <w:rPr>
+          <w:rFonts w:ascii="Century Gothic" w:eastAsia="Times New Roman" w:hAnsi="Century Gothic" w:cs="Arial"/>
+          <w:color w:val="222222"/>
+          <w:sz w:val="21"/>
+          <w:szCs w:val="21"/>
+          <w:lang w:val="es-419"/>
+        </w:rPr>
+        <w:t>peor caso: O(</w:t>
+      </w:r>
+      <w:r>
+        <w:rPr>
+          <w:rFonts w:ascii="Century Gothic" w:eastAsia="Times New Roman" w:hAnsi="Century Gothic" w:cs="Arial"/>
+          <w:i/>
+          <w:iCs/>
+          <w:color w:val="222222"/>
+          <w:sz w:val="21"/>
+          <w:szCs w:val="21"/>
+          <w:lang w:val="es-419"/>
+        </w:rPr>
+        <w:t>n</w:t>
+      </w:r>
+      <w:r>
+        <w:rPr>
+          <w:rFonts w:ascii="Century Gothic" w:eastAsia="Times New Roman" w:hAnsi="Century Gothic" w:cs="Arial"/>
+          <w:color w:val="222222"/>
+          <w:sz w:val="21"/>
+          <w:szCs w:val="21"/>
+          <w:lang w:val="es-419"/>
+        </w:rPr>
+        <w:t>²)</w:t>
+      </w:r>
+    </w:p>
+    <w:p>
+      <w:pPr>
+        <w:pStyle w:val="ListParagraph"/>
+        <w:rPr>
+          <w:rFonts w:ascii="Century Gothic" w:hAnsi="Century Gothic"/>
+          <w:b/>
+          <w:bCs/>
+          <w:lang w:val="es-419"/>
+        </w:rPr>
+      </w:pPr>
+    </w:p>
+    <w:p>
+      <w:pPr>
+        <w:rPr>
+          <w:rFonts w:ascii="Century Gothic" w:hAnsi="Century Gothic"/>
+          <w:lang w:val="es-419"/>
+        </w:rPr>
+      </w:pPr>
+    </w:p>
+    <w:p>
+      <w:pPr>
+        <w:jc w:val="center"/>
+        <w:rPr>
+          <w:rFonts w:ascii="Century Gothic" w:hAnsi="Century Gothic"/>
+        </w:rPr>
+      </w:pPr>
+      <w:r>
+        <w:rPr>
+          <w:rFonts w:ascii="Century Gothic" w:hAnsi="Century Gothic"/>
+        </w:rPr>
         <w:drawing>
-          <wp:inline distT="0" distB="0" distL="0" distR="0" wp14:anchorId="2BAE4840" wp14:editId="372D963B">
-            <wp:extent cx="5943600" cy="4409440"/>
-            <wp:effectExtent l="0" t="0" r="0" b="0"/>
+          <wp:inline distT="0" distB="0" distL="0" distR="0" wp14:anchorId="2BAE4840" wp14:editId="1CBB5E50">
+            <wp:extent cx="4715414" cy="3498273"/>
+            <wp:effectExtent l="0" t="0" r="9525" b="6985"/>
             <wp:docPr id="1" name="Picture 1"/>
             <wp:cNvGraphicFramePr>
               <a:graphicFrameLocks xmlns:a="http://schemas.openxmlformats.org/drawingml/2006/main" noChangeAspect="1"/>
@@ -135,7 +749,7 @@
                     <pic:cNvPicPr/>
                   </pic:nvPicPr>
                   <pic:blipFill>
-                    <a:blip r:embed="rId4"/>
+                    <a:blip r:embed="rId10"/>
                     <a:stretch>
                       <a:fillRect/>
                     </a:stretch>
@@ -143,7 +757,7 @@
                   <pic:spPr>
                     <a:xfrm>
                       <a:off x="0" y="0"/>
-                      <a:ext cx="5943600" cy="4409440"/>
+                      <a:ext cx="4719461" cy="3501276"/>
                     </a:xfrm>
                     <a:prstGeom prst="rect">
                       <a:avLst/>
@@ -157,12 +771,20 @@
       </w:r>
     </w:p>
     <w:p>
-      <w:r>
+      <w:pPr>
+        <w:rPr>
+          <w:rFonts w:ascii="Century Gothic" w:hAnsi="Century Gothic"/>
+        </w:rPr>
+      </w:pPr>
+      <w:r>
+        <w:rPr>
+          <w:rFonts w:ascii="Century Gothic" w:hAnsi="Century Gothic"/>
+        </w:rPr>
         <w:lastRenderedPageBreak/>
         <w:drawing>
-          <wp:inline distT="0" distB="0" distL="0" distR="0" wp14:anchorId="6C3C5B1A" wp14:editId="67112B38">
-            <wp:extent cx="5943600" cy="3517265"/>
-            <wp:effectExtent l="0" t="0" r="0" b="6985"/>
+          <wp:inline distT="0" distB="0" distL="0" distR="0" wp14:anchorId="6C3C5B1A" wp14:editId="7971262D">
+            <wp:extent cx="5220856" cy="3089564"/>
+            <wp:effectExtent l="0" t="0" r="0" b="0"/>
             <wp:docPr id="2" name="Picture 2"/>
             <wp:cNvGraphicFramePr>
               <a:graphicFrameLocks xmlns:a="http://schemas.openxmlformats.org/drawingml/2006/main" noChangeAspect="1"/>
@@ -175,7 +797,7 @@
                     <pic:cNvPicPr/>
                   </pic:nvPicPr>
                   <pic:blipFill>
-                    <a:blip r:embed="rId5"/>
+                    <a:blip r:embed="rId11"/>
                     <a:stretch>
                       <a:fillRect/>
                     </a:stretch>
@@ -183,7 +805,7 @@
                   <pic:spPr>
                     <a:xfrm>
                       <a:off x="0" y="0"/>
-                      <a:ext cx="5943600" cy="3517265"/>
+                      <a:ext cx="5225429" cy="3092270"/>
                     </a:xfrm>
                     <a:prstGeom prst="rect">
                       <a:avLst/>
@@ -204,6 +826,127 @@
     </w:sectPr>
   </w:body>
 </w:document>
+</file>
+
+<file path=word/numbering.xml><?xml version="1.0" encoding="utf-8"?>
+<w:numbering xmlns:wpc="http://schemas.microsoft.com/office/word/2010/wordprocessingCanvas" xmlns:cx="http://schemas.microsoft.com/office/drawing/2014/chartex" xmlns:cx1="http://schemas.microsoft.com/office/drawing/2015/9/8/chartex" xmlns:cx2="http://schemas.microsoft.com/office/drawing/2015/10/21/chartex" xmlns:cx3="http://schemas.microsoft.com/office/drawing/2016/5/9/chartex" xmlns:cx4="http://schemas.microsoft.com/office/drawing/2016/5/10/chartex" xmlns:cx5="http://schemas.microsoft.com/office/drawing/2016/5/11/chartex" xmlns:cx6="http://schemas.microsoft.com/office/drawing/2016/5/12/chartex" xmlns:cx7="http://schemas.microsoft.com/office/drawing/2016/5/13/chartex" xmlns:cx8="http://schemas.microsoft.com/office/drawing/2016/5/14/chartex" xmlns:mc="http://schemas.openxmlformats.org/markup-compatibility/2006" xmlns:aink="http://schemas.microsoft.com/office/drawing/2016/ink" xmlns:am3d="http://schemas.microsoft.com/office/drawing/2017/model3d" xmlns:o="urn:schemas-microsoft-com:office:office" xmlns:r="http://schemas.openxmlformats.org/officeDocument/2006/relationships" xmlns:m="http://schemas.openxmlformats.org/officeDocument/2006/math" xmlns:v="urn:schemas-microsoft-com:vml" xmlns:wp14="http://schemas.microsoft.com/office/word/2010/wordprocessingDrawing" xmlns:wp="http://schemas.openxmlformats.org/drawingml/2006/wordprocessingDrawing" xmlns:w10="urn:schemas-microsoft-com:office:word" xmlns:w="http://schemas.openxmlformats.org/wordprocessingml/2006/main" xmlns:w14="http://schemas.microsoft.com/office/word/2010/wordml" xmlns:w15="http://schemas.microsoft.com/office/word/2012/wordml" xmlns:w16cid="http://schemas.microsoft.com/office/word/2016/wordml/cid" xmlns:w16se="http://schemas.microsoft.com/office/word/2015/wordml/symex" xmlns:wpg="http://schemas.microsoft.com/office/word/2010/wordprocessingGroup" xmlns:wpi="http://schemas.microsoft.com/office/word/2010/wordprocessingInk" xmlns:wne="http://schemas.microsoft.com/office/word/2006/wordml" xmlns:wps="http://schemas.microsoft.com/office/word/2010/wordprocessingShape" mc:Ignorable="w14 w15 w16se w16cid wp14">
+  <w:abstractNum w:abstractNumId="0" w15:restartNumberingAfterBreak="0">
+    <w:nsid w:val="08794C10"/>
+    <w:multiLevelType w:val="hybridMultilevel"/>
+    <w:tmpl w:val="3160BC14"/>
+    <w:lvl w:ilvl="0" w:tplc="04090001">
+      <w:start w:val="1"/>
+      <w:numFmt w:val="bullet"/>
+      <w:lvlText w:val=""/>
+      <w:lvlJc w:val="left"/>
+      <w:pPr>
+        <w:ind w:left="720" w:hanging="360"/>
+      </w:pPr>
+      <w:rPr>
+        <w:rFonts w:ascii="Symbol" w:hAnsi="Symbol" w:hint="default"/>
+      </w:rPr>
+    </w:lvl>
+    <w:lvl w:ilvl="1" w:tplc="04090003" w:tentative="1">
+      <w:start w:val="1"/>
+      <w:numFmt w:val="bullet"/>
+      <w:lvlText w:val="o"/>
+      <w:lvlJc w:val="left"/>
+      <w:pPr>
+        <w:ind w:left="1440" w:hanging="360"/>
+      </w:pPr>
+      <w:rPr>
+        <w:rFonts w:ascii="Courier New" w:hAnsi="Courier New" w:cs="Courier New" w:hint="default"/>
+      </w:rPr>
+    </w:lvl>
+    <w:lvl w:ilvl="2" w:tplc="04090005" w:tentative="1">
+      <w:start w:val="1"/>
+      <w:numFmt w:val="bullet"/>
+      <w:lvlText w:val=""/>
+      <w:lvlJc w:val="left"/>
+      <w:pPr>
+        <w:ind w:left="2160" w:hanging="360"/>
+      </w:pPr>
+      <w:rPr>
+        <w:rFonts w:ascii="Wingdings" w:hAnsi="Wingdings" w:hint="default"/>
+      </w:rPr>
+    </w:lvl>
+    <w:lvl w:ilvl="3" w:tplc="04090001" w:tentative="1">
+      <w:start w:val="1"/>
+      <w:numFmt w:val="bullet"/>
+      <w:lvlText w:val=""/>
+      <w:lvlJc w:val="left"/>
+      <w:pPr>
+        <w:ind w:left="2880" w:hanging="360"/>
+      </w:pPr>
+      <w:rPr>
+        <w:rFonts w:ascii="Symbol" w:hAnsi="Symbol" w:hint="default"/>
+      </w:rPr>
+    </w:lvl>
+    <w:lvl w:ilvl="4" w:tplc="04090003" w:tentative="1">
+      <w:start w:val="1"/>
+      <w:numFmt w:val="bullet"/>
+      <w:lvlText w:val="o"/>
+      <w:lvlJc w:val="left"/>
+      <w:pPr>
+        <w:ind w:left="3600" w:hanging="360"/>
+      </w:pPr>
+      <w:rPr>
+        <w:rFonts w:ascii="Courier New" w:hAnsi="Courier New" w:cs="Courier New" w:hint="default"/>
+      </w:rPr>
+    </w:lvl>
+    <w:lvl w:ilvl="5" w:tplc="04090005" w:tentative="1">
+      <w:start w:val="1"/>
+      <w:numFmt w:val="bullet"/>
+      <w:lvlText w:val=""/>
+      <w:lvlJc w:val="left"/>
+      <w:pPr>
+        <w:ind w:left="4320" w:hanging="360"/>
+      </w:pPr>
+      <w:rPr>
+        <w:rFonts w:ascii="Wingdings" w:hAnsi="Wingdings" w:hint="default"/>
+      </w:rPr>
+    </w:lvl>
+    <w:lvl w:ilvl="6" w:tplc="04090001" w:tentative="1">
+      <w:start w:val="1"/>
+      <w:numFmt w:val="bullet"/>
+      <w:lvlText w:val=""/>
+      <w:lvlJc w:val="left"/>
+      <w:pPr>
+        <w:ind w:left="5040" w:hanging="360"/>
+      </w:pPr>
+      <w:rPr>
+        <w:rFonts w:ascii="Symbol" w:hAnsi="Symbol" w:hint="default"/>
+      </w:rPr>
+    </w:lvl>
+    <w:lvl w:ilvl="7" w:tplc="04090003" w:tentative="1">
+      <w:start w:val="1"/>
+      <w:numFmt w:val="bullet"/>
+      <w:lvlText w:val="o"/>
+      <w:lvlJc w:val="left"/>
+      <w:pPr>
+        <w:ind w:left="5760" w:hanging="360"/>
+      </w:pPr>
+      <w:rPr>
+        <w:rFonts w:ascii="Courier New" w:hAnsi="Courier New" w:cs="Courier New" w:hint="default"/>
+      </w:rPr>
+    </w:lvl>
+    <w:lvl w:ilvl="8" w:tplc="04090005" w:tentative="1">
+      <w:start w:val="1"/>
+      <w:numFmt w:val="bullet"/>
+      <w:lvlText w:val=""/>
+      <w:lvlJc w:val="left"/>
+      <w:pPr>
+        <w:ind w:left="6480" w:hanging="360"/>
+      </w:pPr>
+      <w:rPr>
+        <w:rFonts w:ascii="Wingdings" w:hAnsi="Wingdings" w:hint="default"/>
+      </w:rPr>
+    </w:lvl>
+  </w:abstractNum>
+  <w:num w:numId="1">
+    <w:abstractNumId w:val="0"/>
+  </w:num>
+</w:numbering>
 </file>
 
 <file path=word/styles.xml><?xml version="1.0" encoding="utf-8"?>
@@ -633,6 +1376,29 @@
     <w:semiHidden/>
     <w:unhideWhenUsed/>
   </w:style>
+  <w:style w:type="paragraph" w:styleId="ListParagraph">
+    <w:name w:val="List Paragraph"/>
+    <w:basedOn w:val="Normal"/>
+    <w:uiPriority w:val="34"/>
+    <w:qFormat/>
+    <w:rsid w:val="00FC326C"/>
+    <w:pPr>
+      <w:ind w:left="720"/>
+      <w:contextualSpacing/>
+    </w:pPr>
+  </w:style>
+  <w:style w:type="character" w:styleId="Hyperlink">
+    <w:name w:val="Hyperlink"/>
+    <w:basedOn w:val="DefaultParagraphFont"/>
+    <w:uiPriority w:val="99"/>
+    <w:semiHidden/>
+    <w:unhideWhenUsed/>
+    <w:rsid w:val="00FC326C"/>
+    <w:rPr>
+      <w:color w:val="0000FF"/>
+      <w:u w:val="single"/>
+    </w:rPr>
+  </w:style>
 </w:styles>
 </file>
 

</xml_diff>